<commit_message>
Change design to reflect MVC
</commit_message>
<xml_diff>
--- a/Iteration1/Iteration1.docx
+++ b/Iteration1/Iteration1.docx
@@ -12,15 +12,24 @@
         <w:t>Nick Leslie</w:t>
       </w:r>
     </w:p>
-    <w:p/>
     <w:p>
       <w:r>
         <w:t>Iteration 1</w:t>
       </w:r>
     </w:p>
     <w:p>
-      <w:r>
-        <w:t>Plan:</w:t>
+      <w:pPr>
+        <w:pStyle w:val="Heading2"/>
+        <w:numPr>
+          <w:ilvl w:val="0"/>
+          <w:numId w:val="1"/>
+        </w:numPr>
+      </w:pPr>
+      <w:r>
+        <w:t>Plan</w:t>
+      </w:r>
+      <w:r>
+        <w:t>/Goal</w:t>
       </w:r>
     </w:p>
     <w:p>
@@ -45,13 +54,7 @@
         <w:rPr>
           <w:i/>
         </w:rPr>
-        <w:t>“</w:t>
-      </w:r>
-      <w:r>
-        <w:rPr>
-          <w:i/>
-        </w:rPr>
-        <w:t>Write a program to play a number guessing game. The program shall generate a random number</w:t>
+        <w:t>“Write a program to play a number guessing game. The program shall generate a random number</w:t>
       </w:r>
     </w:p>
     <w:p>
@@ -79,13 +82,7 @@
         <w:rPr>
           <w:i/>
         </w:rPr>
-        <w:t>higher", "Try lower" or "You got it in n trials" if the guess is correct.</w:t>
-      </w:r>
-      <w:r>
-        <w:rPr>
-          <w:i/>
-        </w:rPr>
-        <w:t>”</w:t>
+        <w:t>higher", "Try lower" or "You got it in n trials" if the guess is correct.”</w:t>
       </w:r>
     </w:p>
     <w:p>
@@ -97,9 +94,289 @@
       </w:pPr>
     </w:p>
     <w:p>
+      <w:pPr>
+        <w:pStyle w:val="Heading2"/>
+        <w:numPr>
+          <w:ilvl w:val="0"/>
+          <w:numId w:val="1"/>
+        </w:numPr>
+      </w:pPr>
+      <w:r>
+        <w:t>Design Level Class Diagram</w:t>
+      </w:r>
+    </w:p>
+    <w:p>
       <w:bookmarkStart w:id="0" w:name="_GoBack"/>
+      <w:r>
+        <w:rPr>
+          <w:noProof/>
+        </w:rPr>
+        <w:drawing>
+          <wp:anchor distT="0" distB="0" distL="114300" distR="114300" simplePos="0" relativeHeight="251660288" behindDoc="1" locked="0" layoutInCell="1" allowOverlap="1" wp14:anchorId="40B317DB" wp14:editId="6AC69308">
+            <wp:simplePos x="0" y="0"/>
+            <wp:positionH relativeFrom="margin">
+              <wp:align>center</wp:align>
+            </wp:positionH>
+            <wp:positionV relativeFrom="paragraph">
+              <wp:posOffset>287020</wp:posOffset>
+            </wp:positionV>
+            <wp:extent cx="5381625" cy="4060190"/>
+            <wp:effectExtent l="0" t="0" r="9525" b="0"/>
+            <wp:wrapTight wrapText="bothSides">
+              <wp:wrapPolygon edited="0">
+                <wp:start x="0" y="0"/>
+                <wp:lineTo x="0" y="21485"/>
+                <wp:lineTo x="21562" y="21485"/>
+                <wp:lineTo x="21562" y="0"/>
+                <wp:lineTo x="0" y="0"/>
+              </wp:wrapPolygon>
+            </wp:wrapTight>
+            <wp:docPr id="4" name="Picture 4"/>
+            <wp:cNvGraphicFramePr>
+              <a:graphicFrameLocks xmlns:a="http://schemas.openxmlformats.org/drawingml/2006/main" noChangeAspect="1"/>
+            </wp:cNvGraphicFramePr>
+            <a:graphic xmlns:a="http://schemas.openxmlformats.org/drawingml/2006/main">
+              <a:graphicData uri="http://schemas.openxmlformats.org/drawingml/2006/picture">
+                <pic:pic xmlns:pic="http://schemas.openxmlformats.org/drawingml/2006/picture">
+                  <pic:nvPicPr>
+                    <pic:cNvPr id="4" name="UMLClassDiagram-Iteration1.png"/>
+                    <pic:cNvPicPr/>
+                  </pic:nvPicPr>
+                  <pic:blipFill>
+                    <a:blip r:embed="rId5">
+                      <a:extLst>
+                        <a:ext uri="{28A0092B-C50C-407E-A947-70E740481C1C}">
+                          <a14:useLocalDpi xmlns:a14="http://schemas.microsoft.com/office/drawing/2010/main" val="0"/>
+                        </a:ext>
+                      </a:extLst>
+                    </a:blip>
+                    <a:stretch>
+                      <a:fillRect/>
+                    </a:stretch>
+                  </pic:blipFill>
+                  <pic:spPr>
+                    <a:xfrm>
+                      <a:off x="0" y="0"/>
+                      <a:ext cx="5381625" cy="4060190"/>
+                    </a:xfrm>
+                    <a:prstGeom prst="rect">
+                      <a:avLst/>
+                    </a:prstGeom>
+                  </pic:spPr>
+                </pic:pic>
+              </a:graphicData>
+            </a:graphic>
+            <wp14:sizeRelH relativeFrom="margin">
+              <wp14:pctWidth>0</wp14:pctWidth>
+            </wp14:sizeRelH>
+            <wp14:sizeRelV relativeFrom="margin">
+              <wp14:pctHeight>0</wp14:pctHeight>
+            </wp14:sizeRelV>
+          </wp:anchor>
+        </w:drawing>
+      </w:r>
       <w:bookmarkEnd w:id="0"/>
     </w:p>
+    <w:p>
+      <w:pPr>
+        <w:rPr>
+          <w:rFonts w:asciiTheme="majorHAnsi" w:eastAsiaTheme="majorEastAsia" w:hAnsiTheme="majorHAnsi" w:cstheme="majorBidi"/>
+          <w:color w:val="2F5496" w:themeColor="accent1" w:themeShade="BF"/>
+          <w:sz w:val="26"/>
+          <w:szCs w:val="26"/>
+        </w:rPr>
+      </w:pPr>
+      <w:r>
+        <w:br w:type="page"/>
+      </w:r>
+    </w:p>
+    <w:p>
+      <w:pPr>
+        <w:pStyle w:val="Heading2"/>
+        <w:numPr>
+          <w:ilvl w:val="0"/>
+          <w:numId w:val="1"/>
+        </w:numPr>
+      </w:pPr>
+      <w:r>
+        <w:lastRenderedPageBreak/>
+        <w:t>Plan for how the program feature of an iteration you are working will work</w:t>
+      </w:r>
+    </w:p>
+    <w:p/>
+    <w:p>
+      <w:pPr>
+        <w:pStyle w:val="Heading3"/>
+      </w:pPr>
+      <w:r>
+        <w:t>Spike Solution</w:t>
+      </w:r>
+    </w:p>
+    <w:p>
+      <w:r>
+        <w:rPr>
+          <w:noProof/>
+        </w:rPr>
+        <w:drawing>
+          <wp:anchor distT="0" distB="0" distL="114300" distR="114300" simplePos="0" relativeHeight="251658240" behindDoc="1" locked="0" layoutInCell="1" allowOverlap="1" wp14:anchorId="16823FB3" wp14:editId="4810E2E5">
+            <wp:simplePos x="0" y="0"/>
+            <wp:positionH relativeFrom="column">
+              <wp:posOffset>-629285</wp:posOffset>
+            </wp:positionH>
+            <wp:positionV relativeFrom="paragraph">
+              <wp:posOffset>264160</wp:posOffset>
+            </wp:positionV>
+            <wp:extent cx="3609975" cy="2527935"/>
+            <wp:effectExtent l="0" t="0" r="9525" b="5715"/>
+            <wp:wrapTight wrapText="bothSides">
+              <wp:wrapPolygon edited="0">
+                <wp:start x="0" y="0"/>
+                <wp:lineTo x="0" y="21486"/>
+                <wp:lineTo x="21543" y="21486"/>
+                <wp:lineTo x="21543" y="0"/>
+                <wp:lineTo x="0" y="0"/>
+              </wp:wrapPolygon>
+            </wp:wrapTight>
+            <wp:docPr id="2" name="Picture 2"/>
+            <wp:cNvGraphicFramePr>
+              <a:graphicFrameLocks xmlns:a="http://schemas.openxmlformats.org/drawingml/2006/main" noChangeAspect="1"/>
+            </wp:cNvGraphicFramePr>
+            <a:graphic xmlns:a="http://schemas.openxmlformats.org/drawingml/2006/main">
+              <a:graphicData uri="http://schemas.openxmlformats.org/drawingml/2006/picture">
+                <pic:pic xmlns:pic="http://schemas.openxmlformats.org/drawingml/2006/picture">
+                  <pic:nvPicPr>
+                    <pic:cNvPr id="2" name="index.PNG"/>
+                    <pic:cNvPicPr/>
+                  </pic:nvPicPr>
+                  <pic:blipFill>
+                    <a:blip r:embed="rId6">
+                      <a:extLst>
+                        <a:ext uri="{28A0092B-C50C-407E-A947-70E740481C1C}">
+                          <a14:useLocalDpi xmlns:a14="http://schemas.microsoft.com/office/drawing/2010/main" val="0"/>
+                        </a:ext>
+                      </a:extLst>
+                    </a:blip>
+                    <a:stretch>
+                      <a:fillRect/>
+                    </a:stretch>
+                  </pic:blipFill>
+                  <pic:spPr>
+                    <a:xfrm>
+                      <a:off x="0" y="0"/>
+                      <a:ext cx="3609975" cy="2527935"/>
+                    </a:xfrm>
+                    <a:prstGeom prst="rect">
+                      <a:avLst/>
+                    </a:prstGeom>
+                  </pic:spPr>
+                </pic:pic>
+              </a:graphicData>
+            </a:graphic>
+            <wp14:sizeRelH relativeFrom="margin">
+              <wp14:pctWidth>0</wp14:pctWidth>
+            </wp14:sizeRelH>
+            <wp14:sizeRelV relativeFrom="margin">
+              <wp14:pctHeight>0</wp14:pctHeight>
+            </wp14:sizeRelV>
+          </wp:anchor>
+        </w:drawing>
+      </w:r>
+      <w:r>
+        <w:rPr>
+          <w:noProof/>
+        </w:rPr>
+        <w:drawing>
+          <wp:anchor distT="0" distB="0" distL="114300" distR="114300" simplePos="0" relativeHeight="251659264" behindDoc="1" locked="0" layoutInCell="1" allowOverlap="1" wp14:anchorId="057593BA" wp14:editId="1CA38423">
+            <wp:simplePos x="0" y="0"/>
+            <wp:positionH relativeFrom="column">
+              <wp:posOffset>2990850</wp:posOffset>
+            </wp:positionH>
+            <wp:positionV relativeFrom="paragraph">
+              <wp:posOffset>254000</wp:posOffset>
+            </wp:positionV>
+            <wp:extent cx="3371850" cy="2541905"/>
+            <wp:effectExtent l="0" t="0" r="0" b="0"/>
+            <wp:wrapTight wrapText="bothSides">
+              <wp:wrapPolygon edited="0">
+                <wp:start x="0" y="0"/>
+                <wp:lineTo x="0" y="21368"/>
+                <wp:lineTo x="21478" y="21368"/>
+                <wp:lineTo x="21478" y="0"/>
+                <wp:lineTo x="0" y="0"/>
+              </wp:wrapPolygon>
+            </wp:wrapTight>
+            <wp:docPr id="3" name="Picture 3"/>
+            <wp:cNvGraphicFramePr>
+              <a:graphicFrameLocks xmlns:a="http://schemas.openxmlformats.org/drawingml/2006/main" noChangeAspect="1"/>
+            </wp:cNvGraphicFramePr>
+            <a:graphic xmlns:a="http://schemas.openxmlformats.org/drawingml/2006/main">
+              <a:graphicData uri="http://schemas.openxmlformats.org/drawingml/2006/picture">
+                <pic:pic xmlns:pic="http://schemas.openxmlformats.org/drawingml/2006/picture">
+                  <pic:nvPicPr>
+                    <pic:cNvPr id="3" name="mainJS.PNG"/>
+                    <pic:cNvPicPr/>
+                  </pic:nvPicPr>
+                  <pic:blipFill>
+                    <a:blip r:embed="rId7">
+                      <a:extLst>
+                        <a:ext uri="{28A0092B-C50C-407E-A947-70E740481C1C}">
+                          <a14:useLocalDpi xmlns:a14="http://schemas.microsoft.com/office/drawing/2010/main" val="0"/>
+                        </a:ext>
+                      </a:extLst>
+                    </a:blip>
+                    <a:stretch>
+                      <a:fillRect/>
+                    </a:stretch>
+                  </pic:blipFill>
+                  <pic:spPr>
+                    <a:xfrm>
+                      <a:off x="0" y="0"/>
+                      <a:ext cx="3371850" cy="2541905"/>
+                    </a:xfrm>
+                    <a:prstGeom prst="rect">
+                      <a:avLst/>
+                    </a:prstGeom>
+                  </pic:spPr>
+                </pic:pic>
+              </a:graphicData>
+            </a:graphic>
+            <wp14:sizeRelH relativeFrom="margin">
+              <wp14:pctWidth>0</wp14:pctWidth>
+            </wp14:sizeRelH>
+            <wp14:sizeRelV relativeFrom="margin">
+              <wp14:pctHeight>0</wp14:pctHeight>
+            </wp14:sizeRelV>
+          </wp:anchor>
+        </w:drawing>
+      </w:r>
+      <w:r>
+        <w:t xml:space="preserve">Using VueJS, create a </w:t>
+      </w:r>
+      <w:r>
+        <w:t>random number</w:t>
+      </w:r>
+      <w:r>
+        <w:t>,</w:t>
+      </w:r>
+      <w:r>
+        <w:t xml:space="preserve"> and display it (</w:t>
+      </w:r>
+      <w:proofErr w:type="gramStart"/>
+      <w:r>
+        <w:t>console.log(</w:t>
+      </w:r>
+      <w:proofErr w:type="gramEnd"/>
+      <w:r>
+        <w:t>))</w:t>
+      </w:r>
+      <w:r>
+        <w:t xml:space="preserve">, on </w:t>
+      </w:r>
+      <w:r>
+        <w:t>page load</w:t>
+      </w:r>
+    </w:p>
+    <w:p/>
     <w:sectPr>
       <w:pgSz w:w="11906" w:h="16838"/>
       <w:pgMar w:top="1440" w:right="1440" w:bottom="1440" w:left="1440" w:header="708" w:footer="708" w:gutter="0"/>
@@ -108,6 +385,103 @@
     </w:sectPr>
   </w:body>
 </w:document>
+</file>
+
+<file path=word/numbering.xml><?xml version="1.0" encoding="utf-8"?>
+<w:numbering xmlns:wpc="http://schemas.microsoft.com/office/word/2010/wordprocessingCanvas" xmlns:cx="http://schemas.microsoft.com/office/drawing/2014/chartex" xmlns:cx1="http://schemas.microsoft.com/office/drawing/2015/9/8/chartex" xmlns:cx2="http://schemas.microsoft.com/office/drawing/2015/10/21/chartex" xmlns:cx3="http://schemas.microsoft.com/office/drawing/2016/5/9/chartex" xmlns:cx4="http://schemas.microsoft.com/office/drawing/2016/5/10/chartex" xmlns:cx5="http://schemas.microsoft.com/office/drawing/2016/5/11/chartex" xmlns:cx6="http://schemas.microsoft.com/office/drawing/2016/5/12/chartex" xmlns:cx7="http://schemas.microsoft.com/office/drawing/2016/5/13/chartex" xmlns:cx8="http://schemas.microsoft.com/office/drawing/2016/5/14/chartex" xmlns:mc="http://schemas.openxmlformats.org/markup-compatibility/2006" xmlns:aink="http://schemas.microsoft.com/office/drawing/2016/ink" xmlns:am3d="http://schemas.microsoft.com/office/drawing/2017/model3d" xmlns:o="urn:schemas-microsoft-com:office:office" xmlns:r="http://schemas.openxmlformats.org/officeDocument/2006/relationships" xmlns:m="http://schemas.openxmlformats.org/officeDocument/2006/math" xmlns:v="urn:schemas-microsoft-com:vml" xmlns:wp14="http://schemas.microsoft.com/office/word/2010/wordprocessingDrawing" xmlns:wp="http://schemas.openxmlformats.org/drawingml/2006/wordprocessingDrawing" xmlns:w10="urn:schemas-microsoft-com:office:word" xmlns:w="http://schemas.openxmlformats.org/wordprocessingml/2006/main" xmlns:w14="http://schemas.microsoft.com/office/word/2010/wordml" xmlns:w15="http://schemas.microsoft.com/office/word/2012/wordml" xmlns:w16cid="http://schemas.microsoft.com/office/word/2016/wordml/cid" xmlns:w16se="http://schemas.microsoft.com/office/word/2015/wordml/symex" xmlns:wpg="http://schemas.microsoft.com/office/word/2010/wordprocessingGroup" xmlns:wpi="http://schemas.microsoft.com/office/word/2010/wordprocessingInk" xmlns:wne="http://schemas.microsoft.com/office/word/2006/wordml" xmlns:wps="http://schemas.microsoft.com/office/word/2010/wordprocessingShape" mc:Ignorable="w14 w15 w16se w16cid wp14">
+  <w:abstractNum w:abstractNumId="0" w15:restartNumberingAfterBreak="0">
+    <w:nsid w:val="4013540C"/>
+    <w:multiLevelType w:val="hybridMultilevel"/>
+    <w:tmpl w:val="703077DC"/>
+    <w:lvl w:ilvl="0" w:tplc="1409000F">
+      <w:start w:val="1"/>
+      <w:numFmt w:val="decimal"/>
+      <w:lvlText w:val="%1."/>
+      <w:lvlJc w:val="left"/>
+      <w:pPr>
+        <w:ind w:left="720" w:hanging="360"/>
+      </w:pPr>
+      <w:rPr>
+        <w:rFonts w:hint="default"/>
+      </w:rPr>
+    </w:lvl>
+    <w:lvl w:ilvl="1" w:tplc="14090019" w:tentative="1">
+      <w:start w:val="1"/>
+      <w:numFmt w:val="lowerLetter"/>
+      <w:lvlText w:val="%2."/>
+      <w:lvlJc w:val="left"/>
+      <w:pPr>
+        <w:ind w:left="1440" w:hanging="360"/>
+      </w:pPr>
+    </w:lvl>
+    <w:lvl w:ilvl="2" w:tplc="1409001B" w:tentative="1">
+      <w:start w:val="1"/>
+      <w:numFmt w:val="lowerRoman"/>
+      <w:lvlText w:val="%3."/>
+      <w:lvlJc w:val="right"/>
+      <w:pPr>
+        <w:ind w:left="2160" w:hanging="180"/>
+      </w:pPr>
+    </w:lvl>
+    <w:lvl w:ilvl="3" w:tplc="1409000F" w:tentative="1">
+      <w:start w:val="1"/>
+      <w:numFmt w:val="decimal"/>
+      <w:lvlText w:val="%4."/>
+      <w:lvlJc w:val="left"/>
+      <w:pPr>
+        <w:ind w:left="2880" w:hanging="360"/>
+      </w:pPr>
+    </w:lvl>
+    <w:lvl w:ilvl="4" w:tplc="14090019" w:tentative="1">
+      <w:start w:val="1"/>
+      <w:numFmt w:val="lowerLetter"/>
+      <w:lvlText w:val="%5."/>
+      <w:lvlJc w:val="left"/>
+      <w:pPr>
+        <w:ind w:left="3600" w:hanging="360"/>
+      </w:pPr>
+    </w:lvl>
+    <w:lvl w:ilvl="5" w:tplc="1409001B" w:tentative="1">
+      <w:start w:val="1"/>
+      <w:numFmt w:val="lowerRoman"/>
+      <w:lvlText w:val="%6."/>
+      <w:lvlJc w:val="right"/>
+      <w:pPr>
+        <w:ind w:left="4320" w:hanging="180"/>
+      </w:pPr>
+    </w:lvl>
+    <w:lvl w:ilvl="6" w:tplc="1409000F" w:tentative="1">
+      <w:start w:val="1"/>
+      <w:numFmt w:val="decimal"/>
+      <w:lvlText w:val="%7."/>
+      <w:lvlJc w:val="left"/>
+      <w:pPr>
+        <w:ind w:left="5040" w:hanging="360"/>
+      </w:pPr>
+    </w:lvl>
+    <w:lvl w:ilvl="7" w:tplc="14090019" w:tentative="1">
+      <w:start w:val="1"/>
+      <w:numFmt w:val="lowerLetter"/>
+      <w:lvlText w:val="%8."/>
+      <w:lvlJc w:val="left"/>
+      <w:pPr>
+        <w:ind w:left="5760" w:hanging="360"/>
+      </w:pPr>
+    </w:lvl>
+    <w:lvl w:ilvl="8" w:tplc="1409001B" w:tentative="1">
+      <w:start w:val="1"/>
+      <w:numFmt w:val="lowerRoman"/>
+      <w:lvlText w:val="%9."/>
+      <w:lvlJc w:val="right"/>
+      <w:pPr>
+        <w:ind w:left="6480" w:hanging="180"/>
+      </w:pPr>
+    </w:lvl>
+  </w:abstractNum>
+  <w:num w:numId="1">
+    <w:abstractNumId w:val="0"/>
+  </w:num>
+</w:numbering>
 </file>
 
 <file path=word/styles.xml><?xml version="1.0" encoding="utf-8"?>
@@ -508,6 +882,50 @@
     <w:name w:val="Normal"/>
     <w:qFormat/>
   </w:style>
+  <w:style w:type="paragraph" w:styleId="Heading2">
+    <w:name w:val="heading 2"/>
+    <w:basedOn w:val="Normal"/>
+    <w:next w:val="Normal"/>
+    <w:link w:val="Heading2Char"/>
+    <w:uiPriority w:val="9"/>
+    <w:unhideWhenUsed/>
+    <w:qFormat/>
+    <w:rsid w:val="00695EC0"/>
+    <w:pPr>
+      <w:keepNext/>
+      <w:keepLines/>
+      <w:spacing w:before="40" w:after="0"/>
+      <w:outlineLvl w:val="1"/>
+    </w:pPr>
+    <w:rPr>
+      <w:rFonts w:asciiTheme="majorHAnsi" w:eastAsiaTheme="majorEastAsia" w:hAnsiTheme="majorHAnsi" w:cstheme="majorBidi"/>
+      <w:color w:val="2F5496" w:themeColor="accent1" w:themeShade="BF"/>
+      <w:sz w:val="26"/>
+      <w:szCs w:val="26"/>
+    </w:rPr>
+  </w:style>
+  <w:style w:type="paragraph" w:styleId="Heading3">
+    <w:name w:val="heading 3"/>
+    <w:basedOn w:val="Normal"/>
+    <w:next w:val="Normal"/>
+    <w:link w:val="Heading3Char"/>
+    <w:uiPriority w:val="9"/>
+    <w:unhideWhenUsed/>
+    <w:qFormat/>
+    <w:rsid w:val="00CA5B78"/>
+    <w:pPr>
+      <w:keepNext/>
+      <w:keepLines/>
+      <w:spacing w:before="40" w:after="0"/>
+      <w:outlineLvl w:val="2"/>
+    </w:pPr>
+    <w:rPr>
+      <w:rFonts w:asciiTheme="majorHAnsi" w:eastAsiaTheme="majorEastAsia" w:hAnsiTheme="majorHAnsi" w:cstheme="majorBidi"/>
+      <w:color w:val="1F3763" w:themeColor="accent1" w:themeShade="7F"/>
+      <w:sz w:val="24"/>
+      <w:szCs w:val="24"/>
+    </w:rPr>
+  </w:style>
   <w:style w:type="character" w:default="1" w:styleId="DefaultParagraphFont">
     <w:name w:val="Default Paragraph Font"/>
     <w:uiPriority w:val="1"/>
@@ -543,6 +961,43 @@
     <w:pPr>
       <w:spacing w:after="0" w:line="240" w:lineRule="auto"/>
     </w:pPr>
+  </w:style>
+  <w:style w:type="character" w:customStyle="1" w:styleId="Heading2Char">
+    <w:name w:val="Heading 2 Char"/>
+    <w:basedOn w:val="DefaultParagraphFont"/>
+    <w:link w:val="Heading2"/>
+    <w:uiPriority w:val="9"/>
+    <w:rsid w:val="00695EC0"/>
+    <w:rPr>
+      <w:rFonts w:asciiTheme="majorHAnsi" w:eastAsiaTheme="majorEastAsia" w:hAnsiTheme="majorHAnsi" w:cstheme="majorBidi"/>
+      <w:color w:val="2F5496" w:themeColor="accent1" w:themeShade="BF"/>
+      <w:sz w:val="26"/>
+      <w:szCs w:val="26"/>
+    </w:rPr>
+  </w:style>
+  <w:style w:type="paragraph" w:styleId="ListParagraph">
+    <w:name w:val="List Paragraph"/>
+    <w:basedOn w:val="Normal"/>
+    <w:uiPriority w:val="34"/>
+    <w:qFormat/>
+    <w:rsid w:val="00AF52F9"/>
+    <w:pPr>
+      <w:ind w:left="720"/>
+      <w:contextualSpacing/>
+    </w:pPr>
+  </w:style>
+  <w:style w:type="character" w:customStyle="1" w:styleId="Heading3Char">
+    <w:name w:val="Heading 3 Char"/>
+    <w:basedOn w:val="DefaultParagraphFont"/>
+    <w:link w:val="Heading3"/>
+    <w:uiPriority w:val="9"/>
+    <w:rsid w:val="00CA5B78"/>
+    <w:rPr>
+      <w:rFonts w:asciiTheme="majorHAnsi" w:eastAsiaTheme="majorEastAsia" w:hAnsiTheme="majorHAnsi" w:cstheme="majorBidi"/>
+      <w:color w:val="1F3763" w:themeColor="accent1" w:themeShade="7F"/>
+      <w:sz w:val="24"/>
+      <w:szCs w:val="24"/>
+    </w:rPr>
   </w:style>
 </w:styles>
 </file>

</xml_diff>

<commit_message>
Minor changes to Iteration 1
</commit_message>
<xml_diff>
--- a/Iteration1/Iteration1.docx
+++ b/Iteration1/Iteration1.docx
@@ -106,19 +106,23 @@
       </w:r>
     </w:p>
     <w:p>
-      <w:bookmarkStart w:id="0" w:name="_GoBack"/>
+      <w:pPr>
+        <w:rPr>
+          <w:noProof/>
+        </w:rPr>
+      </w:pPr>
       <w:r>
         <w:rPr>
           <w:noProof/>
         </w:rPr>
         <w:drawing>
-          <wp:anchor distT="0" distB="0" distL="114300" distR="114300" simplePos="0" relativeHeight="251660288" behindDoc="1" locked="0" layoutInCell="1" allowOverlap="1" wp14:anchorId="40B317DB" wp14:editId="6AC69308">
+          <wp:anchor distT="0" distB="0" distL="114300" distR="114300" simplePos="0" relativeHeight="251660288" behindDoc="1" locked="0" layoutInCell="1" allowOverlap="1" wp14:anchorId="40B317DB" wp14:editId="6D96EDA3">
             <wp:simplePos x="0" y="0"/>
             <wp:positionH relativeFrom="margin">
-              <wp:align>center</wp:align>
+              <wp:posOffset>389255</wp:posOffset>
             </wp:positionH>
             <wp:positionV relativeFrom="paragraph">
-              <wp:posOffset>287020</wp:posOffset>
+              <wp:posOffset>2515235</wp:posOffset>
             </wp:positionV>
             <wp:extent cx="5381625" cy="4060190"/>
             <wp:effectExtent l="0" t="0" r="9525" b="0"/>
@@ -175,8 +179,79 @@
           </wp:anchor>
         </w:drawing>
       </w:r>
-      <w:bookmarkEnd w:id="0"/>
-    </w:p>
+    </w:p>
+    <w:p>
+      <w:r>
+        <w:rPr>
+          <w:noProof/>
+        </w:rPr>
+        <w:drawing>
+          <wp:anchor distT="0" distB="0" distL="114300" distR="114300" simplePos="0" relativeHeight="251661312" behindDoc="1" locked="0" layoutInCell="1" allowOverlap="1" wp14:anchorId="1ED31D17" wp14:editId="793B22BB">
+            <wp:simplePos x="0" y="0"/>
+            <wp:positionH relativeFrom="column">
+              <wp:posOffset>0</wp:posOffset>
+            </wp:positionH>
+            <wp:positionV relativeFrom="paragraph">
+              <wp:posOffset>1270</wp:posOffset>
+            </wp:positionV>
+            <wp:extent cx="5743575" cy="3012103"/>
+            <wp:effectExtent l="0" t="0" r="0" b="0"/>
+            <wp:wrapTight wrapText="bothSides">
+              <wp:wrapPolygon edited="0">
+                <wp:start x="0" y="0"/>
+                <wp:lineTo x="0" y="21450"/>
+                <wp:lineTo x="21493" y="21450"/>
+                <wp:lineTo x="21493" y="0"/>
+                <wp:lineTo x="0" y="0"/>
+              </wp:wrapPolygon>
+            </wp:wrapTight>
+            <wp:docPr id="1" name="Picture 1"/>
+            <wp:cNvGraphicFramePr>
+              <a:graphicFrameLocks xmlns:a="http://schemas.openxmlformats.org/drawingml/2006/main" noChangeAspect="1"/>
+            </wp:cNvGraphicFramePr>
+            <a:graphic xmlns:a="http://schemas.openxmlformats.org/drawingml/2006/main">
+              <a:graphicData uri="http://schemas.openxmlformats.org/drawingml/2006/picture">
+                <pic:pic xmlns:pic="http://schemas.openxmlformats.org/drawingml/2006/picture">
+                  <pic:nvPicPr>
+                    <pic:cNvPr id="1" name="DesignLevelClassDiagramUML-Iteration1.png"/>
+                    <pic:cNvPicPr/>
+                  </pic:nvPicPr>
+                  <pic:blipFill rotWithShape="1">
+                    <a:blip r:embed="rId6">
+                      <a:extLst>
+                        <a:ext uri="{28A0092B-C50C-407E-A947-70E740481C1C}">
+                          <a14:useLocalDpi xmlns:a14="http://schemas.microsoft.com/office/drawing/2010/main" val="0"/>
+                        </a:ext>
+                      </a:extLst>
+                    </a:blip>
+                    <a:srcRect l="11633" t="14838" r="37347" b="50538"/>
+                    <a:stretch/>
+                  </pic:blipFill>
+                  <pic:spPr bwMode="auto">
+                    <a:xfrm>
+                      <a:off x="0" y="0"/>
+                      <a:ext cx="5743575" cy="3012103"/>
+                    </a:xfrm>
+                    <a:prstGeom prst="rect">
+                      <a:avLst/>
+                    </a:prstGeom>
+                    <a:ln>
+                      <a:noFill/>
+                    </a:ln>
+                    <a:extLst>
+                      <a:ext uri="{53640926-AAD7-44D8-BBD7-CCE9431645EC}">
+                        <a14:shadowObscured xmlns:a14="http://schemas.microsoft.com/office/drawing/2010/main"/>
+                      </a:ext>
+                    </a:extLst>
+                  </pic:spPr>
+                </pic:pic>
+              </a:graphicData>
+            </a:graphic>
+          </wp:anchor>
+        </w:drawing>
+      </w:r>
+    </w:p>
+    <w:p/>
     <w:p>
       <w:pPr>
         <w:rPr>
@@ -249,7 +324,7 @@
                     <pic:cNvPicPr/>
                   </pic:nvPicPr>
                   <pic:blipFill>
-                    <a:blip r:embed="rId6">
+                    <a:blip r:embed="rId7">
                       <a:extLst>
                         <a:ext uri="{28A0092B-C50C-407E-A947-70E740481C1C}">
                           <a14:useLocalDpi xmlns:a14="http://schemas.microsoft.com/office/drawing/2010/main" val="0"/>
@@ -317,7 +392,7 @@
                     <pic:cNvPicPr/>
                   </pic:nvPicPr>
                   <pic:blipFill>
-                    <a:blip r:embed="rId7">
+                    <a:blip r:embed="rId8">
                       <a:extLst>
                         <a:ext uri="{28A0092B-C50C-407E-A947-70E740481C1C}">
                           <a14:useLocalDpi xmlns:a14="http://schemas.microsoft.com/office/drawing/2010/main" val="0"/>
@@ -376,7 +451,10 @@
         <w:t>page load</w:t>
       </w:r>
     </w:p>
-    <w:p/>
+    <w:p>
+      <w:bookmarkStart w:id="0" w:name="_GoBack"/>
+      <w:bookmarkEnd w:id="0"/>
+    </w:p>
     <w:sectPr>
       <w:pgSz w:w="11906" w:h="16838"/>
       <w:pgMar w:top="1440" w:right="1440" w:bottom="1440" w:left="1440" w:header="708" w:footer="708" w:gutter="0"/>

</xml_diff>